<commit_message>
Modifying comments, source and destination documents
</commit_message>
<xml_diff>
--- a/Word-document/Merge-documents-with-same-header-and-footer/.NET-Standard/Merge-documents-with-same-header-and-footer/Data/DestinationDocument.docx
+++ b/Word-document/Merge-documents-with-same-header-and-footer/.NET-Standard/Merge-documents-with-same-header-and-footer/Data/DestinationDocument.docx
@@ -85,15 +85,7 @@
         <w:spacing w:after="120"/>
       </w:pPr>
       <w:r>
-        <w:t xml:space="preserve">While most adore their fluffy fur and round heads, which help give them their cuddly bear quality, others are fascinated by the many mysteries of the giant panda. Did you know that the giant panda may </w:t>
-      </w:r>
-      <w:proofErr w:type="gramStart"/>
-      <w:r>
-        <w:t>actually be</w:t>
-      </w:r>
-      <w:proofErr w:type="gramEnd"/>
-      <w:r>
-        <w:t xml:space="preserve"> a raccoon, they have an opposable pseudo thumb, and that they’re technically a carnivore even though their diet is primarily vegetarian? These things and more have baffled scientists and naturalists for hundreds of years. </w:t>
+        <w:t xml:space="preserve">While most adore their fluffy fur and round heads, which help give them their cuddly bear quality, others are fascinated by the many mysteries of the giant panda. Did you know that the giant panda may actually be a raccoon, they have an opposable pseudo thumb, and that they’re technically a carnivore even though their diet is primarily vegetarian? These things and more have baffled scientists and naturalists for hundreds of years. </w:t>
       </w:r>
     </w:p>
     <w:p>
@@ -402,55 +394,7 @@
     </w:p>
     <w:p>
       <w:r>
-        <w:t xml:space="preserve">While the body of a giant panda looks like that of a bear and the dark circles around its eyes resemble those of a red panda or raccoon, its pupils have vertical slits like the eyes of a cat. Because of their unusual eyes, a popular Chinese name for panda is ‘big bear cat’ </w:t>
-      </w:r>
-      <w:proofErr w:type="spellStart"/>
-      <w:r>
-        <w:t>or大‍熊‍貓</w:t>
-      </w:r>
-      <w:proofErr w:type="spellEnd"/>
-      <w:r>
-        <w:t xml:space="preserve"> /</w:t>
-      </w:r>
-      <w:proofErr w:type="spellStart"/>
-      <w:r>
-        <w:t>dà</w:t>
-      </w:r>
-      <w:proofErr w:type="spellEnd"/>
-      <w:r>
-        <w:t xml:space="preserve"> </w:t>
-      </w:r>
-      <w:proofErr w:type="spellStart"/>
-      <w:r>
-        <w:t>xióng</w:t>
-      </w:r>
-      <w:proofErr w:type="spellEnd"/>
-      <w:r>
-        <w:t xml:space="preserve"> </w:t>
-      </w:r>
-      <w:proofErr w:type="spellStart"/>
-      <w:r>
-        <w:t>māo</w:t>
-      </w:r>
-      <w:proofErr w:type="spellEnd"/>
-      <w:r>
-        <w:t>, pronounced as dah-</w:t>
-      </w:r>
-      <w:proofErr w:type="spellStart"/>
-      <w:r>
-        <w:t>sshyong</w:t>
-      </w:r>
-      <w:proofErr w:type="spellEnd"/>
-      <w:r>
-        <w:t>-</w:t>
-      </w:r>
-      <w:proofErr w:type="spellStart"/>
-      <w:r>
-        <w:t>maow</w:t>
-      </w:r>
-      <w:proofErr w:type="spellEnd"/>
-      <w:r>
-        <w:t>.</w:t>
+        <w:t>While the body of a giant panda looks like that of a bear and the dark circles around its eyes resemble those of a red panda or raccoon, its pupils have vertical slits like the eyes of a cat. Because of their unusual eyes, a popular Chinese name for panda is ‘big bear cat’ or大‍熊‍貓 /dà xióng māo, pronounced as dah-sshyong-maow.</w:t>
       </w:r>
     </w:p>
     <w:p>
@@ -583,15 +527,7 @@
         <w:ind w:left="576"/>
       </w:pPr>
       <w:r>
-        <w:t xml:space="preserve">The </w:t>
-      </w:r>
-      <w:proofErr w:type="spellStart"/>
-      <w:r>
-        <w:t>Qinling</w:t>
-      </w:r>
-      <w:proofErr w:type="spellEnd"/>
-      <w:r>
-        <w:t xml:space="preserve"> panda, another giant panda species with a dark brown and light brown coat, lives only in the mountains of Shaanxi. </w:t>
+        <w:t xml:space="preserve">The Qinling panda, another giant panda species with a dark brown and light brown coat, lives only in the mountains of Shaanxi. </w:t>
       </w:r>
     </w:p>
     <w:p>
@@ -681,7 +617,7 @@
         <w:sz w:val="24"/>
         <w:szCs w:val="24"/>
       </w:rPr>
-      <w:t>Copyright Northwind Inc. 2001 - 2015</w:t>
+      <w:t>Copyright Inc. 2001 - 2015</w:t>
     </w:r>
   </w:p>
 </w:ftr>
@@ -705,7 +641,7 @@
         <w:sz w:val="24"/>
         <w:szCs w:val="24"/>
       </w:rPr>
-      <w:t>Copyright Northwind Inc. 2001 - 2015</w:t>
+      <w:t>Copyright Inc. 2001 - 2015</w:t>
     </w:r>
   </w:p>
 </w:ftr>
@@ -730,7 +666,7 @@
         <w:sz w:val="24"/>
         <w:szCs w:val="24"/>
       </w:rPr>
-      <w:t>Copyright Northwind Inc. 2001 - 2015</w:t>
+      <w:t>Copyright Inc. 2001 - 2015</w:t>
     </w:r>
     <w:bookmarkEnd w:id="0"/>
   </w:p>
@@ -769,6 +705,8 @@
       <w:pStyle w:val="Header"/>
       <w:jc w:val="right"/>
       <w:rPr>
+        <w:b/>
+        <w:bCs/>
         <w:color w:val="538135" w:themeColor="accent6" w:themeShade="BF"/>
         <w:sz w:val="44"/>
         <w:szCs w:val="44"/>
@@ -777,6 +715,8 @@
     </w:pPr>
     <w:r>
       <w:rPr>
+        <w:b/>
+        <w:bCs/>
         <w:color w:val="538135" w:themeColor="accent6" w:themeShade="BF"/>
         <w:sz w:val="44"/>
         <w:szCs w:val="44"/>

</xml_diff>